<commit_message>
Anleitung, Entäuschung, plus mubea.sql
</commit_message>
<xml_diff>
--- a/SemesterArbeit - Version0000003.docx
+++ b/SemesterArbeit - Version0000003.docx
@@ -2447,20 +2447,8 @@
         </w:rPr>
       </w:pPr>
     </w:p>
-    <w:p>
-      <w:pPr>
-        <w:rPr>
-          <w:lang w:val="en-US"/>
-        </w:rPr>
-      </w:pPr>
-    </w:p>
-    <w:p>
-      <w:pPr>
-        <w:rPr>
-          <w:lang w:val="en-US"/>
-        </w:rPr>
-      </w:pPr>
-    </w:p>
+    <w:p/>
+    <w:p/>
     <w:p>
       <w:r>
         <w:t>User Story:</w:t>
@@ -3392,9 +3380,9 @@
           <w:noProof/>
         </w:rPr>
         <w:drawing>
-          <wp:inline distT="0" distB="0" distL="0" distR="0" wp14:anchorId="15E3A42A" wp14:editId="6E0DD732">
-            <wp:extent cx="5760085" cy="2704465"/>
-            <wp:effectExtent l="0" t="0" r="0" b="635"/>
+          <wp:inline distT="0" distB="0" distL="0" distR="0" wp14:anchorId="15E3A42A" wp14:editId="2D261D90">
+            <wp:extent cx="6214508" cy="2917825"/>
+            <wp:effectExtent l="0" t="0" r="0" b="0"/>
             <wp:docPr id="10" name="Grafik 10"/>
             <wp:cNvGraphicFramePr>
               <a:graphicFrameLocks xmlns:a="http://schemas.openxmlformats.org/drawingml/2006/main" noChangeAspect="1"/>
@@ -3415,7 +3403,7 @@
                   <pic:spPr>
                     <a:xfrm>
                       <a:off x="0" y="0"/>
-                      <a:ext cx="5760085" cy="2704465"/>
+                      <a:ext cx="6218541" cy="2919719"/>
                     </a:xfrm>
                     <a:prstGeom prst="rect">
                       <a:avLst/>
@@ -5314,20 +5302,26 @@
         <w:pStyle w:val="KeinLeerraum"/>
         <w:rPr>
           <w:rFonts w:ascii="Arial" w:hAnsi="Arial" w:cs="Arial"/>
-        </w:rPr>
-      </w:pPr>
-    </w:p>
-    <w:p>
-      <w:pPr>
-        <w:pStyle w:val="KeinLeerraum"/>
-        <w:rPr>
-          <w:rFonts w:ascii="Arial" w:hAnsi="Arial" w:cs="Arial"/>
-        </w:rPr>
-      </w:pPr>
-      <w:proofErr w:type="spellStart"/>
-      <w:r>
-        <w:rPr>
-          <w:rFonts w:ascii="Arial" w:hAnsi="Arial" w:cs="Arial"/>
+          <w:b/>
+          <w:bCs/>
+        </w:rPr>
+      </w:pPr>
+    </w:p>
+    <w:p>
+      <w:pPr>
+        <w:pStyle w:val="KeinLeerraum"/>
+        <w:rPr>
+          <w:rFonts w:ascii="Arial" w:hAnsi="Arial" w:cs="Arial"/>
+          <w:b/>
+          <w:bCs/>
+        </w:rPr>
+      </w:pPr>
+      <w:proofErr w:type="spellStart"/>
+      <w:r>
+        <w:rPr>
+          <w:rFonts w:ascii="Arial" w:hAnsi="Arial" w:cs="Arial"/>
+          <w:b/>
+          <w:bCs/>
         </w:rPr>
         <w:t>Schwierikeiten</w:t>
       </w:r>
@@ -5335,6 +5329,8 @@
       <w:r>
         <w:rPr>
           <w:rFonts w:ascii="Arial" w:hAnsi="Arial" w:cs="Arial"/>
+          <w:b/>
+          <w:bCs/>
         </w:rPr>
         <w:t>:</w:t>
       </w:r>
@@ -5646,6 +5642,248 @@
         </w:rPr>
         <w:t xml:space="preserve"> wer zuerst…</w:t>
       </w:r>
+    </w:p>
+    <w:p>
+      <w:pPr>
+        <w:pStyle w:val="KeinLeerraum"/>
+        <w:rPr>
+          <w:rFonts w:ascii="Arial" w:hAnsi="Arial" w:cs="Arial"/>
+        </w:rPr>
+      </w:pPr>
+    </w:p>
+    <w:p>
+      <w:pPr>
+        <w:pStyle w:val="KeinLeerraum"/>
+        <w:rPr>
+          <w:rFonts w:ascii="Arial" w:hAnsi="Arial" w:cs="Arial"/>
+        </w:rPr>
+      </w:pPr>
+    </w:p>
+    <w:p>
+      <w:pPr>
+        <w:pStyle w:val="KeinLeerraum"/>
+        <w:rPr>
+          <w:rFonts w:ascii="Arial" w:hAnsi="Arial" w:cs="Arial"/>
+          <w:b/>
+          <w:bCs/>
+        </w:rPr>
+      </w:pPr>
+    </w:p>
+    <w:p>
+      <w:pPr>
+        <w:pStyle w:val="KeinLeerraum"/>
+        <w:rPr>
+          <w:rFonts w:ascii="Arial" w:hAnsi="Arial" w:cs="Arial"/>
+          <w:b/>
+          <w:bCs/>
+        </w:rPr>
+      </w:pPr>
+      <w:proofErr w:type="spellStart"/>
+      <w:r>
+        <w:rPr>
+          <w:rFonts w:ascii="Arial" w:hAnsi="Arial" w:cs="Arial"/>
+          <w:b/>
+          <w:bCs/>
+        </w:rPr>
+        <w:t>Entäuschung</w:t>
+      </w:r>
+      <w:proofErr w:type="spellEnd"/>
+      <w:r>
+        <w:rPr>
+          <w:rFonts w:ascii="Arial" w:hAnsi="Arial" w:cs="Arial"/>
+          <w:b/>
+          <w:bCs/>
+        </w:rPr>
+        <w:t xml:space="preserve"> von Java:</w:t>
+      </w:r>
+    </w:p>
+    <w:p>
+      <w:pPr>
+        <w:pStyle w:val="KeinLeerraum"/>
+        <w:rPr>
+          <w:rFonts w:ascii="Arial" w:hAnsi="Arial" w:cs="Arial"/>
+        </w:rPr>
+      </w:pPr>
+      <w:r>
+        <w:rPr>
+          <w:rFonts w:ascii="Arial" w:hAnsi="Arial" w:cs="Arial"/>
+        </w:rPr>
+        <w:t xml:space="preserve">Das mit den Farben, also das hätte ich wahrscheinlich </w:t>
+      </w:r>
+      <w:proofErr w:type="spellStart"/>
+      <w:r>
+        <w:rPr>
+          <w:rFonts w:ascii="Arial" w:hAnsi="Arial" w:cs="Arial"/>
+        </w:rPr>
+        <w:t>anderst</w:t>
+      </w:r>
+      <w:proofErr w:type="spellEnd"/>
+      <w:r>
+        <w:rPr>
+          <w:rFonts w:ascii="Arial" w:hAnsi="Arial" w:cs="Arial"/>
+        </w:rPr>
+        <w:t xml:space="preserve"> gelöst als Profi…</w:t>
+      </w:r>
+    </w:p>
+    <w:p>
+      <w:pPr>
+        <w:pStyle w:val="KeinLeerraum"/>
+        <w:rPr>
+          <w:rFonts w:ascii="Arial" w:hAnsi="Arial" w:cs="Arial"/>
+        </w:rPr>
+      </w:pPr>
+    </w:p>
+    <w:p>
+      <w:pPr>
+        <w:pStyle w:val="KeinLeerraum"/>
+        <w:rPr>
+          <w:rFonts w:ascii="Arial" w:hAnsi="Arial" w:cs="Arial"/>
+        </w:rPr>
+      </w:pPr>
+    </w:p>
+    <w:p>
+      <w:pPr>
+        <w:pStyle w:val="KeinLeerraum"/>
+        <w:rPr>
+          <w:rFonts w:ascii="Arial" w:hAnsi="Arial" w:cs="Arial"/>
+          <w:b/>
+          <w:bCs/>
+        </w:rPr>
+      </w:pPr>
+      <w:r>
+        <w:rPr>
+          <w:rFonts w:ascii="Arial" w:hAnsi="Arial" w:cs="Arial"/>
+          <w:b/>
+          <w:bCs/>
+        </w:rPr>
+        <w:t>Anleitung für das Programm zu starten:</w:t>
+      </w:r>
+    </w:p>
+    <w:p>
+      <w:pPr>
+        <w:pStyle w:val="KeinLeerraum"/>
+        <w:rPr>
+          <w:rFonts w:ascii="Arial" w:hAnsi="Arial" w:cs="Arial"/>
+        </w:rPr>
+      </w:pPr>
+      <w:r>
+        <w:rPr>
+          <w:rFonts w:ascii="Arial" w:hAnsi="Arial" w:cs="Arial"/>
+        </w:rPr>
+        <w:t xml:space="preserve">Braucht </w:t>
+      </w:r>
+      <w:proofErr w:type="spellStart"/>
+      <w:r>
+        <w:rPr>
+          <w:rFonts w:ascii="Arial" w:hAnsi="Arial" w:cs="Arial"/>
+        </w:rPr>
+        <w:t>mariaDB</w:t>
+      </w:r>
+      <w:proofErr w:type="spellEnd"/>
+      <w:r>
+        <w:rPr>
+          <w:rFonts w:ascii="Arial" w:hAnsi="Arial" w:cs="Arial"/>
+        </w:rPr>
+        <w:t>,</w:t>
+      </w:r>
+    </w:p>
+    <w:p>
+      <w:pPr>
+        <w:pStyle w:val="KeinLeerraum"/>
+        <w:rPr>
+          <w:rFonts w:ascii="Arial" w:hAnsi="Arial" w:cs="Arial"/>
+        </w:rPr>
+      </w:pPr>
+      <w:r>
+        <w:rPr>
+          <w:rFonts w:ascii="Arial" w:hAnsi="Arial" w:cs="Arial"/>
+        </w:rPr>
+        <w:t xml:space="preserve">braucht </w:t>
+      </w:r>
+      <w:proofErr w:type="spellStart"/>
+      <w:r>
+        <w:rPr>
+          <w:rFonts w:ascii="Arial" w:hAnsi="Arial" w:cs="Arial"/>
+        </w:rPr>
+        <w:t>maria</w:t>
+      </w:r>
+      <w:proofErr w:type="spellEnd"/>
+      <w:r>
+        <w:rPr>
+          <w:rFonts w:ascii="Arial" w:hAnsi="Arial" w:cs="Arial"/>
+        </w:rPr>
+        <w:t xml:space="preserve">- Treiber </w:t>
+      </w:r>
+      <w:r>
+        <w:rPr>
+          <w:rFonts w:ascii="Arial" w:hAnsi="Arial" w:cs="Arial"/>
+        </w:rPr>
+        <w:sym w:font="Wingdings" w:char="F0E0"/>
+      </w:r>
+      <w:r>
+        <w:rPr>
+          <w:rFonts w:ascii="Arial" w:hAnsi="Arial" w:cs="Arial"/>
+        </w:rPr>
+        <w:t xml:space="preserve"> </w:t>
+      </w:r>
+      <w:r>
+        <w:rPr>
+          <w:rFonts w:ascii="Arial" w:hAnsi="Arial" w:cs="Arial"/>
+        </w:rPr>
+        <w:t>mariadb-java-client-2.5.4.jar</w:t>
+      </w:r>
+    </w:p>
+    <w:p>
+      <w:pPr>
+        <w:pStyle w:val="KeinLeerraum"/>
+        <w:rPr>
+          <w:rFonts w:ascii="Arial" w:hAnsi="Arial" w:cs="Arial"/>
+        </w:rPr>
+      </w:pPr>
+    </w:p>
+    <w:p>
+      <w:pPr>
+        <w:pStyle w:val="KeinLeerraum"/>
+        <w:rPr>
+          <w:rFonts w:ascii="Arial" w:hAnsi="Arial" w:cs="Arial"/>
+        </w:rPr>
+      </w:pPr>
+      <w:r>
+        <w:rPr>
+          <w:rFonts w:ascii="Arial" w:hAnsi="Arial" w:cs="Arial"/>
+        </w:rPr>
+        <w:t xml:space="preserve">braucht wahrscheinlich </w:t>
+      </w:r>
+      <w:proofErr w:type="spellStart"/>
+      <w:r>
+        <w:rPr>
+          <w:rFonts w:ascii="Arial" w:hAnsi="Arial" w:cs="Arial"/>
+        </w:rPr>
+        <w:t>textdatei</w:t>
+      </w:r>
+      <w:proofErr w:type="spellEnd"/>
+      <w:r>
+        <w:rPr>
+          <w:rFonts w:ascii="Arial" w:hAnsi="Arial" w:cs="Arial"/>
+        </w:rPr>
+        <w:t xml:space="preserve"> </w:t>
+      </w:r>
+      <w:proofErr w:type="spellStart"/>
+      <w:r>
+        <w:rPr>
+          <w:rFonts w:ascii="Arial" w:hAnsi="Arial" w:cs="Arial"/>
+        </w:rPr>
+        <w:t>Mubea.sql</w:t>
+      </w:r>
+      <w:proofErr w:type="spellEnd"/>
+    </w:p>
+    <w:p>
+      <w:pPr>
+        <w:pStyle w:val="KeinLeerraum"/>
+        <w:rPr>
+          <w:rFonts w:ascii="Arial" w:hAnsi="Arial" w:cs="Arial"/>
+        </w:rPr>
+      </w:pPr>
     </w:p>
     <w:p>
       <w:pPr>
@@ -7047,7 +7285,7 @@
           <w:rFonts w:ascii="Arial" w:eastAsia="Calibri" w:hAnsi="Arial" w:cs="Arial"/>
           <w:sz w:val="16"/>
           <w:szCs w:val="16"/>
-          <w:lang w:val="en-US" w:eastAsia="de-CH"/>
+          <w:lang w:eastAsia="de-CH"/>
         </w:rPr>
       </w:pPr>
       <w:r>
@@ -7057,7 +7295,7 @@
           <w:bCs/>
           <w:sz w:val="16"/>
           <w:szCs w:val="16"/>
-          <w:lang w:val="en-US" w:eastAsia="de-CH"/>
+          <w:lang w:eastAsia="de-CH"/>
         </w:rPr>
         <w:t>Von:</w:t>
       </w:r>
@@ -7066,7 +7304,7 @@
           <w:rFonts w:ascii="Arial" w:eastAsia="Calibri" w:hAnsi="Arial" w:cs="Arial"/>
           <w:sz w:val="16"/>
           <w:szCs w:val="16"/>
-          <w:lang w:val="en-US" w:eastAsia="de-CH"/>
+          <w:lang w:eastAsia="de-CH"/>
         </w:rPr>
         <w:t xml:space="preserve"> </w:t>
       </w:r>
@@ -7078,7 +7316,7 @@
             <w:sz w:val="16"/>
             <w:szCs w:val="16"/>
             <w:u w:val="single"/>
-            <w:lang w:val="en-US" w:eastAsia="de-CH"/>
+            <w:lang w:eastAsia="de-CH"/>
           </w:rPr>
           <w:t>John.Schmidt@mubea.com</w:t>
         </w:r>
@@ -7088,11 +7326,11 @@
           <w:rFonts w:ascii="Arial" w:eastAsia="Calibri" w:hAnsi="Arial" w:cs="Arial"/>
           <w:sz w:val="16"/>
           <w:szCs w:val="16"/>
-          <w:lang w:val="en-US" w:eastAsia="de-CH"/>
+          <w:lang w:eastAsia="de-CH"/>
         </w:rPr>
         <w:br/>
       </w:r>
-      <w:proofErr w:type="spellStart"/>
+      <w:proofErr w:type="gramStart"/>
       <w:r>
         <w:rPr>
           <w:rFonts w:ascii="Arial" w:eastAsia="Calibri" w:hAnsi="Arial" w:cs="Arial"/>
@@ -7100,11 +7338,11 @@
           <w:bCs/>
           <w:sz w:val="16"/>
           <w:szCs w:val="16"/>
-          <w:lang w:val="en-US" w:eastAsia="de-CH"/>
+          <w:lang w:eastAsia="de-CH"/>
         </w:rPr>
         <w:t>Gesendet</w:t>
       </w:r>
-      <w:proofErr w:type="spellEnd"/>
+      <w:proofErr w:type="gramEnd"/>
       <w:r>
         <w:rPr>
           <w:rFonts w:ascii="Arial" w:eastAsia="Calibri" w:hAnsi="Arial" w:cs="Arial"/>
@@ -7112,7 +7350,7 @@
           <w:bCs/>
           <w:sz w:val="16"/>
           <w:szCs w:val="16"/>
-          <w:lang w:val="en-US" w:eastAsia="de-CH"/>
+          <w:lang w:eastAsia="de-CH"/>
         </w:rPr>
         <w:t>:</w:t>
       </w:r>
@@ -7121,36 +7359,16 @@
           <w:rFonts w:ascii="Arial" w:eastAsia="Calibri" w:hAnsi="Arial" w:cs="Arial"/>
           <w:sz w:val="16"/>
           <w:szCs w:val="16"/>
-          <w:lang w:val="en-US" w:eastAsia="de-CH"/>
-        </w:rPr>
-        <w:t xml:space="preserve"> </w:t>
-      </w:r>
-      <w:proofErr w:type="gramStart"/>
+          <w:lang w:eastAsia="de-CH"/>
+        </w:rPr>
+        <w:t xml:space="preserve"> 07.Dez.2021 09:39</w:t>
+      </w:r>
       <w:r>
         <w:rPr>
           <w:rFonts w:ascii="Arial" w:eastAsia="Calibri" w:hAnsi="Arial" w:cs="Arial"/>
           <w:sz w:val="16"/>
           <w:szCs w:val="16"/>
-          <w:lang w:val="en-US" w:eastAsia="de-CH"/>
-        </w:rPr>
-        <w:t>07.Dez</w:t>
-      </w:r>
-      <w:proofErr w:type="gramEnd"/>
-      <w:r>
-        <w:rPr>
-          <w:rFonts w:ascii="Arial" w:eastAsia="Calibri" w:hAnsi="Arial" w:cs="Arial"/>
-          <w:sz w:val="16"/>
-          <w:szCs w:val="16"/>
-          <w:lang w:val="en-US" w:eastAsia="de-CH"/>
-        </w:rPr>
-        <w:t>.2021 09:39</w:t>
-      </w:r>
-      <w:r>
-        <w:rPr>
-          <w:rFonts w:ascii="Arial" w:eastAsia="Calibri" w:hAnsi="Arial" w:cs="Arial"/>
-          <w:sz w:val="16"/>
-          <w:szCs w:val="16"/>
-          <w:lang w:val="en-US" w:eastAsia="de-CH"/>
+          <w:lang w:eastAsia="de-CH"/>
         </w:rPr>
         <w:br/>
       </w:r>
@@ -7161,7 +7379,7 @@
           <w:bCs/>
           <w:sz w:val="16"/>
           <w:szCs w:val="16"/>
-          <w:lang w:val="en-US" w:eastAsia="de-CH"/>
+          <w:lang w:eastAsia="de-CH"/>
         </w:rPr>
         <w:t>An:</w:t>
       </w:r>
@@ -7170,7 +7388,7 @@
           <w:rFonts w:ascii="Arial" w:eastAsia="Calibri" w:hAnsi="Arial" w:cs="Arial"/>
           <w:sz w:val="16"/>
           <w:szCs w:val="16"/>
-          <w:lang w:val="en-US" w:eastAsia="de-CH"/>
+          <w:lang w:eastAsia="de-CH"/>
         </w:rPr>
         <w:t xml:space="preserve"> </w:t>
       </w:r>
@@ -7182,7 +7400,7 @@
             <w:sz w:val="16"/>
             <w:szCs w:val="16"/>
             <w:u w:val="single"/>
-            <w:lang w:val="en-US" w:eastAsia="de-CH"/>
+            <w:lang w:eastAsia="de-CH"/>
           </w:rPr>
           <w:t>Helpdesk@mubea.com</w:t>
         </w:r>
@@ -7192,11 +7410,10 @@
           <w:rFonts w:ascii="Arial" w:eastAsia="Calibri" w:hAnsi="Arial" w:cs="Arial"/>
           <w:sz w:val="16"/>
           <w:szCs w:val="16"/>
-          <w:lang w:val="en-US" w:eastAsia="de-CH"/>
+          <w:lang w:eastAsia="de-CH"/>
         </w:rPr>
         <w:br/>
       </w:r>
-      <w:proofErr w:type="spellStart"/>
       <w:r>
         <w:rPr>
           <w:rFonts w:ascii="Arial" w:eastAsia="Calibri" w:hAnsi="Arial" w:cs="Arial"/>
@@ -7204,28 +7421,16 @@
           <w:bCs/>
           <w:sz w:val="16"/>
           <w:szCs w:val="16"/>
-          <w:lang w:val="en-US" w:eastAsia="de-CH"/>
-        </w:rPr>
-        <w:t>Betreff</w:t>
-      </w:r>
-      <w:proofErr w:type="spellEnd"/>
-      <w:r>
-        <w:rPr>
-          <w:rFonts w:ascii="Arial" w:eastAsia="Calibri" w:hAnsi="Arial" w:cs="Arial"/>
-          <w:b/>
-          <w:bCs/>
+          <w:lang w:eastAsia="de-CH"/>
+        </w:rPr>
+        <w:t>Betreff:</w:t>
+      </w:r>
+      <w:r>
+        <w:rPr>
+          <w:rFonts w:ascii="Arial" w:eastAsia="Calibri" w:hAnsi="Arial" w:cs="Arial"/>
           <w:sz w:val="16"/>
           <w:szCs w:val="16"/>
-          <w:lang w:val="en-US" w:eastAsia="de-CH"/>
-        </w:rPr>
-        <w:t>:</w:t>
-      </w:r>
-      <w:r>
-        <w:rPr>
-          <w:rFonts w:ascii="Arial" w:eastAsia="Calibri" w:hAnsi="Arial" w:cs="Arial"/>
-          <w:sz w:val="16"/>
-          <w:szCs w:val="16"/>
-          <w:lang w:val="en-US" w:eastAsia="de-CH"/>
+          <w:lang w:eastAsia="de-CH"/>
         </w:rPr>
         <w:t xml:space="preserve"> RE: Anfrage für eine Programm- Installation TicketID 983737SKOFNF</w:t>
       </w:r>
@@ -10573,7 +10778,7 @@
           <w:rFonts w:ascii="Times New Roman" w:eastAsia="Calibri" w:hAnsi="Times New Roman" w:cs="Times New Roman"/>
           <w:sz w:val="24"/>
           <w:szCs w:val="24"/>
-          <w:lang w:val="en-US" w:eastAsia="de-CH"/>
+          <w:lang w:eastAsia="de-CH"/>
         </w:rPr>
       </w:pPr>
       <w:r>
@@ -10583,7 +10788,7 @@
           <w:bCs/>
           <w:sz w:val="20"/>
           <w:szCs w:val="20"/>
-          <w:lang w:val="en-US" w:eastAsia="de-CH"/>
+          <w:lang w:eastAsia="de-CH"/>
         </w:rPr>
         <w:t>Von:</w:t>
       </w:r>
@@ -10592,7 +10797,7 @@
           <w:rFonts w:ascii="Tahoma" w:eastAsia="Calibri" w:hAnsi="Tahoma" w:cs="Tahoma"/>
           <w:sz w:val="20"/>
           <w:szCs w:val="20"/>
-          <w:lang w:val="en-US" w:eastAsia="de-CH"/>
+          <w:lang w:eastAsia="de-CH"/>
         </w:rPr>
         <w:t xml:space="preserve"> </w:t>
       </w:r>
@@ -10604,7 +10809,7 @@
             <w:sz w:val="20"/>
             <w:szCs w:val="20"/>
             <w:u w:val="single"/>
-            <w:lang w:val="en-US" w:eastAsia="de-CH"/>
+            <w:lang w:eastAsia="de-CH"/>
           </w:rPr>
           <w:t>John.Schmidt@mubea.com</w:t>
         </w:r>
@@ -10614,11 +10819,11 @@
           <w:rFonts w:ascii="Tahoma" w:eastAsia="Calibri" w:hAnsi="Tahoma" w:cs="Tahoma"/>
           <w:sz w:val="20"/>
           <w:szCs w:val="20"/>
-          <w:lang w:val="en-US" w:eastAsia="de-CH"/>
+          <w:lang w:eastAsia="de-CH"/>
         </w:rPr>
         <w:br/>
       </w:r>
-      <w:proofErr w:type="spellStart"/>
+      <w:proofErr w:type="gramStart"/>
       <w:r>
         <w:rPr>
           <w:rFonts w:ascii="Tahoma" w:eastAsia="Calibri" w:hAnsi="Tahoma" w:cs="Tahoma"/>
@@ -10626,11 +10831,11 @@
           <w:bCs/>
           <w:sz w:val="20"/>
           <w:szCs w:val="20"/>
-          <w:lang w:val="en-US" w:eastAsia="de-CH"/>
+          <w:lang w:eastAsia="de-CH"/>
         </w:rPr>
         <w:t>Gesendet</w:t>
       </w:r>
-      <w:proofErr w:type="spellEnd"/>
+      <w:proofErr w:type="gramEnd"/>
       <w:r>
         <w:rPr>
           <w:rFonts w:ascii="Tahoma" w:eastAsia="Calibri" w:hAnsi="Tahoma" w:cs="Tahoma"/>
@@ -10638,7 +10843,7 @@
           <w:bCs/>
           <w:sz w:val="20"/>
           <w:szCs w:val="20"/>
-          <w:lang w:val="en-US" w:eastAsia="de-CH"/>
+          <w:lang w:eastAsia="de-CH"/>
         </w:rPr>
         <w:t>:</w:t>
       </w:r>
@@ -10647,36 +10852,16 @@
           <w:rFonts w:ascii="Tahoma" w:eastAsia="Calibri" w:hAnsi="Tahoma" w:cs="Tahoma"/>
           <w:sz w:val="20"/>
           <w:szCs w:val="20"/>
-          <w:lang w:val="en-US" w:eastAsia="de-CH"/>
-        </w:rPr>
-        <w:t xml:space="preserve"> </w:t>
-      </w:r>
-      <w:proofErr w:type="gramStart"/>
+          <w:lang w:eastAsia="de-CH"/>
+        </w:rPr>
+        <w:t xml:space="preserve"> 20.Okt.2021 15:01</w:t>
+      </w:r>
       <w:r>
         <w:rPr>
           <w:rFonts w:ascii="Tahoma" w:eastAsia="Calibri" w:hAnsi="Tahoma" w:cs="Tahoma"/>
           <w:sz w:val="20"/>
           <w:szCs w:val="20"/>
-          <w:lang w:val="en-US" w:eastAsia="de-CH"/>
-        </w:rPr>
-        <w:t>20.Okt</w:t>
-      </w:r>
-      <w:proofErr w:type="gramEnd"/>
-      <w:r>
-        <w:rPr>
-          <w:rFonts w:ascii="Tahoma" w:eastAsia="Calibri" w:hAnsi="Tahoma" w:cs="Tahoma"/>
-          <w:sz w:val="20"/>
-          <w:szCs w:val="20"/>
-          <w:lang w:val="en-US" w:eastAsia="de-CH"/>
-        </w:rPr>
-        <w:t>.2021 15:01</w:t>
-      </w:r>
-      <w:r>
-        <w:rPr>
-          <w:rFonts w:ascii="Tahoma" w:eastAsia="Calibri" w:hAnsi="Tahoma" w:cs="Tahoma"/>
-          <w:sz w:val="20"/>
-          <w:szCs w:val="20"/>
-          <w:lang w:val="en-US" w:eastAsia="de-CH"/>
+          <w:lang w:eastAsia="de-CH"/>
         </w:rPr>
         <w:br/>
       </w:r>
@@ -10687,7 +10872,7 @@
           <w:bCs/>
           <w:sz w:val="20"/>
           <w:szCs w:val="20"/>
-          <w:lang w:val="en-US" w:eastAsia="de-CH"/>
+          <w:lang w:eastAsia="de-CH"/>
         </w:rPr>
         <w:lastRenderedPageBreak/>
         <w:t>An:</w:t>
@@ -10697,7 +10882,7 @@
           <w:rFonts w:ascii="Tahoma" w:eastAsia="Calibri" w:hAnsi="Tahoma" w:cs="Tahoma"/>
           <w:sz w:val="20"/>
           <w:szCs w:val="20"/>
-          <w:lang w:val="en-US" w:eastAsia="de-CH"/>
+          <w:lang w:eastAsia="de-CH"/>
         </w:rPr>
         <w:t xml:space="preserve"> </w:t>
       </w:r>
@@ -10709,7 +10894,7 @@
             <w:sz w:val="20"/>
             <w:szCs w:val="20"/>
             <w:u w:val="single"/>
-            <w:lang w:val="en-US" w:eastAsia="de-CH"/>
+            <w:lang w:eastAsia="de-CH"/>
           </w:rPr>
           <w:t>Helpdesk@mubea.com</w:t>
         </w:r>
@@ -10719,11 +10904,10 @@
           <w:rFonts w:ascii="Tahoma" w:eastAsia="Calibri" w:hAnsi="Tahoma" w:cs="Tahoma"/>
           <w:sz w:val="20"/>
           <w:szCs w:val="20"/>
-          <w:lang w:val="en-US" w:eastAsia="de-CH"/>
+          <w:lang w:eastAsia="de-CH"/>
         </w:rPr>
         <w:br/>
       </w:r>
-      <w:proofErr w:type="spellStart"/>
       <w:r>
         <w:rPr>
           <w:rFonts w:ascii="Tahoma" w:eastAsia="Calibri" w:hAnsi="Tahoma" w:cs="Tahoma"/>
@@ -10731,28 +10915,16 @@
           <w:bCs/>
           <w:sz w:val="20"/>
           <w:szCs w:val="20"/>
-          <w:lang w:val="en-US" w:eastAsia="de-CH"/>
-        </w:rPr>
-        <w:t>Betreff</w:t>
-      </w:r>
-      <w:proofErr w:type="spellEnd"/>
+          <w:lang w:eastAsia="de-CH"/>
+        </w:rPr>
+        <w:t>Betreff:</w:t>
+      </w:r>
       <w:r>
         <w:rPr>
           <w:rFonts w:ascii="Tahoma" w:eastAsia="Calibri" w:hAnsi="Tahoma" w:cs="Tahoma"/>
-          <w:b/>
-          <w:bCs/>
-          <w:sz w:val="20"/>
-          <w:szCs w:val="20"/>
-          <w:lang w:val="en-US" w:eastAsia="de-CH"/>
-        </w:rPr>
-        <w:t>:</w:t>
-      </w:r>
-      <w:r>
-        <w:rPr>
-          <w:rFonts w:ascii="Tahoma" w:eastAsia="Calibri" w:hAnsi="Tahoma" w:cs="Tahoma"/>
-          <w:sz w:val="20"/>
-          <w:szCs w:val="20"/>
-          <w:lang w:val="en-US" w:eastAsia="de-CH"/>
+          <w:sz w:val="20"/>
+          <w:szCs w:val="20"/>
+          <w:lang w:eastAsia="de-CH"/>
         </w:rPr>
         <w:t xml:space="preserve"> RE: Anfrage für eine Programm- Installation TicketID 983737SKOFNF</w:t>
       </w:r>
@@ -10761,7 +10933,7 @@
           <w:rFonts w:ascii="Times New Roman" w:eastAsia="Calibri" w:hAnsi="Times New Roman" w:cs="Times New Roman"/>
           <w:sz w:val="24"/>
           <w:szCs w:val="24"/>
-          <w:lang w:val="en-US" w:eastAsia="de-CH"/>
+          <w:lang w:eastAsia="de-CH"/>
         </w:rPr>
         <w:t> </w:t>
       </w:r>
@@ -14172,7 +14344,7 @@
           <w:rFonts w:ascii="Times New Roman" w:eastAsia="Calibri" w:hAnsi="Times New Roman" w:cs="Times New Roman"/>
           <w:sz w:val="24"/>
           <w:szCs w:val="24"/>
-          <w:lang w:val="en-US" w:eastAsia="de-CH"/>
+          <w:lang w:eastAsia="de-CH"/>
         </w:rPr>
       </w:pPr>
       <w:r>
@@ -14182,7 +14354,7 @@
           <w:bCs/>
           <w:sz w:val="16"/>
           <w:szCs w:val="16"/>
-          <w:lang w:val="en-US" w:eastAsia="de-CH"/>
+          <w:lang w:eastAsia="de-CH"/>
         </w:rPr>
         <w:t>Von:</w:t>
       </w:r>
@@ -14191,7 +14363,7 @@
           <w:rFonts w:ascii="Arial" w:eastAsia="Calibri" w:hAnsi="Arial" w:cs="Arial"/>
           <w:sz w:val="16"/>
           <w:szCs w:val="16"/>
-          <w:lang w:val="en-US" w:eastAsia="de-CH"/>
+          <w:lang w:eastAsia="de-CH"/>
         </w:rPr>
         <w:t xml:space="preserve"> </w:t>
       </w:r>
@@ -14203,7 +14375,7 @@
             <w:sz w:val="16"/>
             <w:szCs w:val="16"/>
             <w:u w:val="single"/>
-            <w:lang w:val="en-US" w:eastAsia="de-CH"/>
+            <w:lang w:eastAsia="de-CH"/>
           </w:rPr>
           <w:t>John.Schmidt@mubea.com</w:t>
         </w:r>
@@ -14213,11 +14385,11 @@
           <w:rFonts w:ascii="Arial" w:eastAsia="Calibri" w:hAnsi="Arial" w:cs="Arial"/>
           <w:sz w:val="16"/>
           <w:szCs w:val="16"/>
-          <w:lang w:val="en-US" w:eastAsia="de-CH"/>
+          <w:lang w:eastAsia="de-CH"/>
         </w:rPr>
         <w:br/>
       </w:r>
-      <w:proofErr w:type="spellStart"/>
+      <w:proofErr w:type="gramStart"/>
       <w:r>
         <w:rPr>
           <w:rFonts w:ascii="Arial" w:eastAsia="Calibri" w:hAnsi="Arial" w:cs="Arial"/>
@@ -14225,11 +14397,11 @@
           <w:bCs/>
           <w:sz w:val="16"/>
           <w:szCs w:val="16"/>
-          <w:lang w:val="en-US" w:eastAsia="de-CH"/>
+          <w:lang w:eastAsia="de-CH"/>
         </w:rPr>
         <w:t>Gesendet</w:t>
       </w:r>
-      <w:proofErr w:type="spellEnd"/>
+      <w:proofErr w:type="gramEnd"/>
       <w:r>
         <w:rPr>
           <w:rFonts w:ascii="Arial" w:eastAsia="Calibri" w:hAnsi="Arial" w:cs="Arial"/>
@@ -14237,7 +14409,7 @@
           <w:bCs/>
           <w:sz w:val="16"/>
           <w:szCs w:val="16"/>
-          <w:lang w:val="en-US" w:eastAsia="de-CH"/>
+          <w:lang w:eastAsia="de-CH"/>
         </w:rPr>
         <w:t>:</w:t>
       </w:r>
@@ -14246,36 +14418,16 @@
           <w:rFonts w:ascii="Arial" w:eastAsia="Calibri" w:hAnsi="Arial" w:cs="Arial"/>
           <w:sz w:val="16"/>
           <w:szCs w:val="16"/>
-          <w:lang w:val="en-US" w:eastAsia="de-CH"/>
-        </w:rPr>
-        <w:t xml:space="preserve"> </w:t>
-      </w:r>
-      <w:proofErr w:type="gramStart"/>
+          <w:lang w:eastAsia="de-CH"/>
+        </w:rPr>
+        <w:t xml:space="preserve"> 19.Okt.2021 08:10</w:t>
+      </w:r>
       <w:r>
         <w:rPr>
           <w:rFonts w:ascii="Arial" w:eastAsia="Calibri" w:hAnsi="Arial" w:cs="Arial"/>
           <w:sz w:val="16"/>
           <w:szCs w:val="16"/>
-          <w:lang w:val="en-US" w:eastAsia="de-CH"/>
-        </w:rPr>
-        <w:t>19.Okt</w:t>
-      </w:r>
-      <w:proofErr w:type="gramEnd"/>
-      <w:r>
-        <w:rPr>
-          <w:rFonts w:ascii="Arial" w:eastAsia="Calibri" w:hAnsi="Arial" w:cs="Arial"/>
-          <w:sz w:val="16"/>
-          <w:szCs w:val="16"/>
-          <w:lang w:val="en-US" w:eastAsia="de-CH"/>
-        </w:rPr>
-        <w:t>.2021 08:10</w:t>
-      </w:r>
-      <w:r>
-        <w:rPr>
-          <w:rFonts w:ascii="Arial" w:eastAsia="Calibri" w:hAnsi="Arial" w:cs="Arial"/>
-          <w:sz w:val="16"/>
-          <w:szCs w:val="16"/>
-          <w:lang w:val="en-US" w:eastAsia="de-CH"/>
+          <w:lang w:eastAsia="de-CH"/>
         </w:rPr>
         <w:br/>
       </w:r>
@@ -14286,7 +14438,7 @@
           <w:bCs/>
           <w:sz w:val="16"/>
           <w:szCs w:val="16"/>
-          <w:lang w:val="en-US" w:eastAsia="de-CH"/>
+          <w:lang w:eastAsia="de-CH"/>
         </w:rPr>
         <w:lastRenderedPageBreak/>
         <w:t>An:</w:t>
@@ -14296,7 +14448,7 @@
           <w:rFonts w:ascii="Arial" w:eastAsia="Calibri" w:hAnsi="Arial" w:cs="Arial"/>
           <w:sz w:val="16"/>
           <w:szCs w:val="16"/>
-          <w:lang w:val="en-US" w:eastAsia="de-CH"/>
+          <w:lang w:eastAsia="de-CH"/>
         </w:rPr>
         <w:t xml:space="preserve"> </w:t>
       </w:r>
@@ -14308,7 +14460,7 @@
             <w:sz w:val="16"/>
             <w:szCs w:val="16"/>
             <w:u w:val="single"/>
-            <w:lang w:val="en-US" w:eastAsia="de-CH"/>
+            <w:lang w:eastAsia="de-CH"/>
           </w:rPr>
           <w:t>Helpdesk@mubea.com</w:t>
         </w:r>
@@ -14318,11 +14470,10 @@
           <w:rFonts w:ascii="Arial" w:eastAsia="Calibri" w:hAnsi="Arial" w:cs="Arial"/>
           <w:sz w:val="16"/>
           <w:szCs w:val="16"/>
-          <w:lang w:val="en-US" w:eastAsia="de-CH"/>
+          <w:lang w:eastAsia="de-CH"/>
         </w:rPr>
         <w:br/>
       </w:r>
-      <w:proofErr w:type="spellStart"/>
       <w:r>
         <w:rPr>
           <w:rFonts w:ascii="Arial" w:eastAsia="Calibri" w:hAnsi="Arial" w:cs="Arial"/>
@@ -14330,28 +14481,16 @@
           <w:bCs/>
           <w:sz w:val="16"/>
           <w:szCs w:val="16"/>
-          <w:lang w:val="en-US" w:eastAsia="de-CH"/>
-        </w:rPr>
-        <w:t>Betreff</w:t>
-      </w:r>
-      <w:proofErr w:type="spellEnd"/>
-      <w:r>
-        <w:rPr>
-          <w:rFonts w:ascii="Arial" w:eastAsia="Calibri" w:hAnsi="Arial" w:cs="Arial"/>
-          <w:b/>
-          <w:bCs/>
+          <w:lang w:eastAsia="de-CH"/>
+        </w:rPr>
+        <w:t>Betreff:</w:t>
+      </w:r>
+      <w:r>
+        <w:rPr>
+          <w:rFonts w:ascii="Arial" w:eastAsia="Calibri" w:hAnsi="Arial" w:cs="Arial"/>
           <w:sz w:val="16"/>
           <w:szCs w:val="16"/>
-          <w:lang w:val="en-US" w:eastAsia="de-CH"/>
-        </w:rPr>
-        <w:t>:</w:t>
-      </w:r>
-      <w:r>
-        <w:rPr>
-          <w:rFonts w:ascii="Arial" w:eastAsia="Calibri" w:hAnsi="Arial" w:cs="Arial"/>
-          <w:sz w:val="16"/>
-          <w:szCs w:val="16"/>
-          <w:lang w:val="en-US" w:eastAsia="de-CH"/>
+          <w:lang w:eastAsia="de-CH"/>
         </w:rPr>
         <w:t xml:space="preserve"> RE: Anfrage für eine Programm- Installation TicketID 983737SKOFNF</w:t>
       </w:r>
@@ -18159,15 +18298,6 @@
   </w:num>
   <w:num w:numId="6">
     <w:abstractNumId w:val="3"/>
-    <w:lvlOverride w:ilvl="0"/>
-    <w:lvlOverride w:ilvl="1"/>
-    <w:lvlOverride w:ilvl="2"/>
-    <w:lvlOverride w:ilvl="3"/>
-    <w:lvlOverride w:ilvl="4"/>
-    <w:lvlOverride w:ilvl="5"/>
-    <w:lvlOverride w:ilvl="6"/>
-    <w:lvlOverride w:ilvl="7"/>
-    <w:lvlOverride w:ilvl="8"/>
   </w:num>
 </w:numbering>
 </file>
@@ -19104,11 +19234,13 @@
     <w:rsid w:val="00384F3A"/>
     <w:rsid w:val="005D30C8"/>
     <w:rsid w:val="006D3B0D"/>
+    <w:rsid w:val="00752F6F"/>
     <w:rsid w:val="009D5802"/>
     <w:rsid w:val="00AB14A4"/>
     <w:rsid w:val="00BE65B2"/>
     <w:rsid w:val="00CC1DE6"/>
     <w:rsid w:val="00D9381B"/>
+    <w:rsid w:val="00FD14D5"/>
   </w:rsids>
   <m:mathPr>
     <m:mathFont m:val="Cambria Math"/>

</xml_diff>